<commit_message>
extends to support up to 126-digits.
</commit_message>
<xml_diff>
--- a/TestPlan.docx
+++ b/TestPlan.docx
@@ -34,13 +34,7 @@
     </w:p>
     <w:p>
       <w:r>
-        <w:t>This is s</w:t>
-      </w:r>
-      <w:r>
-        <w:t>upported input format</w:t>
-      </w:r>
-      <w:r>
-        <w:t>, testing on validator can be done based on below.</w:t>
+        <w:t>This is supported input format, testing on validator can be done based on below.</w:t>
       </w:r>
     </w:p>
     <w:p>
@@ -52,10 +46,7 @@
         </w:numPr>
       </w:pPr>
       <w:r>
-        <w:t xml:space="preserve">Must be a positive number, negative sign </w:t>
-      </w:r>
-      <w:r>
-        <w:t>is not allowed.</w:t>
+        <w:t>Must be a positive number, negative sign is not allowed.</w:t>
       </w:r>
     </w:p>
     <w:p>
@@ -79,10 +70,13 @@
         </w:numPr>
       </w:pPr>
       <w:r>
-        <w:t>Integer part: Up to 65 digits</w:t>
-      </w:r>
-      <w:r>
-        <w:t>.</w:t>
+        <w:t xml:space="preserve">Integer part: Up to </w:t>
+      </w:r>
+      <w:r>
+        <w:t>126</w:t>
+      </w:r>
+      <w:r>
+        <w:t xml:space="preserve"> digits.</w:t>
       </w:r>
     </w:p>
     <w:p>
@@ -94,10 +88,7 @@
         </w:numPr>
       </w:pPr>
       <w:r>
-        <w:t>Fractional part: Up to 2 digits</w:t>
-      </w:r>
-      <w:r>
-        <w:t>.</w:t>
+        <w:t>Fractional part: Up to 2 digits.</w:t>
       </w:r>
     </w:p>
     <w:p>
@@ -162,22 +153,7 @@
         </w:numPr>
       </w:pPr>
       <w:r>
-        <w:t>Input</w:t>
-      </w:r>
-      <w:r>
-        <w:t>:</w:t>
-      </w:r>
-      <w:r>
-        <w:t xml:space="preserve"> </w:t>
-      </w:r>
-      <w:r>
-        <w:t>“</w:t>
-      </w:r>
-      <w:r>
-        <w:t>123.45</w:t>
-      </w:r>
-      <w:r>
-        <w:t>”</w:t>
+        <w:t>Input: “123.45”</w:t>
       </w:r>
     </w:p>
     <w:p>
@@ -302,7 +278,13 @@
         </w:numPr>
       </w:pPr>
       <w:r>
-        <w:t>Bigger number, test up to 65 digits.</w:t>
+        <w:t xml:space="preserve">Bigger number, test up to </w:t>
+      </w:r>
+      <w:r>
+        <w:t xml:space="preserve">126 </w:t>
+      </w:r>
+      <w:r>
+        <w:t>digits.</w:t>
       </w:r>
     </w:p>
     <w:p>
@@ -342,22 +324,7 @@
       </w:pPr>
       <w:r>
         <w:lastRenderedPageBreak/>
-        <w:t>Wording for Cent</w:t>
-      </w:r>
-      <w:r>
-        <w:t xml:space="preserve"> part must be appended with the word “</w:t>
-      </w:r>
-      <w:r>
-        <w:t>CENTS</w:t>
-      </w:r>
-      <w:r>
-        <w:t>” (or “</w:t>
-      </w:r>
-      <w:r>
-        <w:t>CENT</w:t>
-      </w:r>
-      <w:r>
-        <w:t>” for value 1 or less)</w:t>
+        <w:t>Wording for Cent part must be appended with the word “CENTS” (or “CENT” for value 1 or less)</w:t>
       </w:r>
     </w:p>
     <w:p>
@@ -385,15 +352,7 @@
         <w:t>coverage on the algorithm is more than 95%.</w:t>
       </w:r>
       <w:r>
-        <w:t xml:space="preserve"> It tests basically </w:t>
-      </w:r>
-      <w:proofErr w:type="gramStart"/>
-      <w:r>
-        <w:t>all of</w:t>
-      </w:r>
-      <w:proofErr w:type="gramEnd"/>
-      <w:r>
-        <w:t xml:space="preserve"> the above use cases.</w:t>
+        <w:t xml:space="preserve"> It tests basically all of the above use cases.</w:t>
       </w:r>
     </w:p>
     <w:sectPr>

</xml_diff>